<commit_message>
delete other files of zhuang, and get the reasons in new files.2015.10.30
</commit_message>
<xml_diff>
--- a/养老院纠纷庭审理由辩述.docx
+++ b/养老院纠纷庭审理由辩述.docx
@@ -34,10 +34,7 @@
         <w:t>述</w:t>
       </w:r>
     </w:p>
-    <w:p>
-      <w:bookmarkStart w:id="0" w:name="_GoBack"/>
-      <w:bookmarkEnd w:id="0"/>
-    </w:p>
+    <w:p/>
     <w:p>
       <w:pPr>
         <w:pStyle w:val="a3"/>
@@ -322,27 +319,7 @@
           <w:sz w:val="21"/>
           <w:szCs w:val="21"/>
         </w:rPr>
-        <w:t>元，在该范围内，属于最高收费范畴，至少应</w:t>
-      </w:r>
-      <w:proofErr w:type="gramStart"/>
-      <w:r>
-        <w:rPr>
-          <w:rFonts w:ascii="宋体" w:hAnsi="宋体" w:hint="eastAsia"/>
-          <w:color w:val="333333"/>
-          <w:sz w:val="21"/>
-          <w:szCs w:val="21"/>
-        </w:rPr>
-        <w:t>尽到保障</w:t>
-      </w:r>
-      <w:proofErr w:type="gramEnd"/>
-      <w:r>
-        <w:rPr>
-          <w:rFonts w:ascii="宋体" w:hAnsi="宋体" w:hint="eastAsia"/>
-          <w:color w:val="333333"/>
-          <w:sz w:val="21"/>
-          <w:szCs w:val="21"/>
-        </w:rPr>
-        <w:t>老人人身安全的义务。被起诉人已承认张国兰老人是在合同有效期间，在养老院发生跌伤，有录音为证；此外，老人头部及眼睛还有多处副伤。基于此，起诉人认为被起诉人没有履行合同约定，没有尽到起码的看护老人人身安全的义务。</w:t>
+        <w:t>元，在该范围内，属于最高收费范畴，至少应尽到保障老人人身安全的义务。被起诉人已承认张国兰老人是在合同有效期间，在养老院发生跌伤，有录音为证；此外，老人头部及眼睛还有多处副伤。基于此，起诉人认为被起诉人没有履行合同约定，没有尽到起码的看护老人人身安全的义务。</w:t>
       </w:r>
     </w:p>
     <w:p>
@@ -411,27 +388,7 @@
           <w:sz w:val="21"/>
           <w:szCs w:val="21"/>
         </w:rPr>
-        <w:t>被起诉人声称其夜晚有四段巡逻时间，张国兰老人是在四段巡逻时间之外发生跌伤，因此发生事故与其无关，且态度强硬，</w:t>
-      </w:r>
-      <w:proofErr w:type="gramStart"/>
-      <w:r>
-        <w:rPr>
-          <w:rFonts w:ascii="宋体" w:hAnsi="宋体" w:hint="eastAsia"/>
-          <w:color w:val="333333"/>
-          <w:sz w:val="21"/>
-          <w:szCs w:val="21"/>
-        </w:rPr>
-        <w:t>拒负任何</w:t>
-      </w:r>
-      <w:proofErr w:type="gramEnd"/>
-      <w:r>
-        <w:rPr>
-          <w:rFonts w:ascii="宋体" w:hAnsi="宋体" w:hint="eastAsia"/>
-          <w:color w:val="333333"/>
-          <w:sz w:val="21"/>
-          <w:szCs w:val="21"/>
-        </w:rPr>
-        <w:t>责任。且其声称，在被起诉人与起诉人签订的合同中第六条中提到：</w:t>
+        <w:t>被起诉人声称其夜晚有四段巡逻时间，张国兰老人是在四段巡逻时间之外发生跌伤，因此发生事故与其无关，且态度强硬，拒负任何责任。且其声称，在被起诉人与起诉人签订的合同中第六条中提到：</w:t>
       </w:r>
     </w:p>
     <w:p>
@@ -819,18 +776,211 @@
     <w:p>
       <w:pPr>
         <w:rPr>
+          <w:rFonts w:ascii="宋体" w:hAnsi="宋体"/>
+          <w:color w:val="333333"/>
+          <w:sz w:val="21"/>
+          <w:szCs w:val="21"/>
+        </w:rPr>
+      </w:pPr>
+      <w:r>
+        <w:rPr>
+          <w:rFonts w:ascii="宋体" w:hAnsi="宋体" w:hint="eastAsia"/>
+          <w:color w:val="333333"/>
+          <w:sz w:val="21"/>
+          <w:szCs w:val="21"/>
+        </w:rPr>
+        <w:t>④起诉人亲属与被起诉人协调时的录音，证明被起诉人承认起诉人是在托老所期间摔倒受伤的；</w:t>
+      </w:r>
+    </w:p>
+    <w:p>
+      <w:pPr>
+        <w:rPr>
+          <w:rFonts w:ascii="宋体" w:hAnsi="宋体"/>
+          <w:color w:val="333333"/>
+          <w:sz w:val="21"/>
+          <w:szCs w:val="21"/>
+        </w:rPr>
+      </w:pPr>
+    </w:p>
+    <w:p>
+      <w:pPr>
+        <w:rPr>
+          <w:rFonts w:ascii="宋体" w:hAnsi="宋体"/>
+          <w:color w:val="333333"/>
+          <w:sz w:val="21"/>
+          <w:szCs w:val="21"/>
+        </w:rPr>
+      </w:pPr>
+      <w:r>
+        <w:rPr>
+          <w:rFonts w:ascii="宋体" w:hAnsi="宋体" w:hint="eastAsia"/>
+          <w:color w:val="333333"/>
+          <w:sz w:val="21"/>
+          <w:szCs w:val="21"/>
+        </w:rPr>
+        <w:t>（</w:t>
+      </w:r>
+      <w:r>
+        <w:rPr>
+          <w:rFonts w:ascii="宋体" w:hAnsi="宋体"/>
+          <w:color w:val="333333"/>
+          <w:sz w:val="21"/>
+          <w:szCs w:val="21"/>
+        </w:rPr>
+        <w:t>赵日</w:t>
+      </w:r>
+      <w:r>
+        <w:rPr>
+          <w:rFonts w:ascii="宋体" w:hAnsi="宋体" w:hint="eastAsia"/>
+          <w:color w:val="333333"/>
+          <w:sz w:val="21"/>
+          <w:szCs w:val="21"/>
+        </w:rPr>
+        <w:t>的</w:t>
+      </w:r>
+      <w:r>
+        <w:rPr>
+          <w:rFonts w:ascii="宋体" w:hAnsi="宋体"/>
+          <w:color w:val="333333"/>
+          <w:sz w:val="21"/>
+          <w:szCs w:val="21"/>
+        </w:rPr>
+        <w:t>建议）</w:t>
+      </w:r>
+    </w:p>
+    <w:p>
+      <w:pPr>
+        <w:pStyle w:val="a3"/>
+        <w:shd w:val="clear" w:color="auto" w:fill="FFFFFF"/>
+        <w:spacing w:before="0" w:beforeAutospacing="0" w:after="0" w:afterAutospacing="0" w:line="390" w:lineRule="atLeast"/>
+        <w:ind w:firstLine="480"/>
+        <w:rPr>
+          <w:rFonts w:ascii="宋体" w:hAnsi="宋体"/>
+          <w:color w:val="4F81BD"/>
+          <w:sz w:val="21"/>
+          <w:szCs w:val="21"/>
+        </w:rPr>
+      </w:pPr>
+      <w:r>
+        <w:rPr>
+          <w:rFonts w:ascii="宋体" w:hAnsi="宋体"/>
+          <w:color w:val="4F81BD"/>
+          <w:sz w:val="21"/>
+          <w:szCs w:val="21"/>
+        </w:rPr>
+        <w:t>按照律师的这种改法应该是不主张在起诉状中写明具体的法律依据，这样也有好处就是不会因为自己说错话在法庭上限制了自己。</w:t>
+      </w:r>
+    </w:p>
+    <w:p>
+      <w:pPr>
+        <w:pStyle w:val="a3"/>
+        <w:shd w:val="clear" w:color="auto" w:fill="FFFFFF"/>
+        <w:spacing w:before="0" w:beforeAutospacing="0" w:after="0" w:afterAutospacing="0" w:line="390" w:lineRule="atLeast"/>
+        <w:ind w:firstLine="480"/>
+        <w:rPr>
+          <w:rFonts w:ascii="宋体" w:hAnsi="宋体"/>
+          <w:color w:val="4F81BD"/>
+          <w:sz w:val="21"/>
+          <w:szCs w:val="21"/>
+        </w:rPr>
+      </w:pPr>
+      <w:r>
+        <w:rPr>
+          <w:rFonts w:ascii="宋体" w:hAnsi="宋体"/>
+          <w:color w:val="4F81BD"/>
+          <w:sz w:val="21"/>
+          <w:szCs w:val="21"/>
+        </w:rPr>
+        <w:t>感觉从你的起诉状上看你并没有委托律师，所以为什么要主张律师费呢？</w:t>
+      </w:r>
+    </w:p>
+    <w:p>
+      <w:pPr>
+        <w:pStyle w:val="a3"/>
+        <w:shd w:val="clear" w:color="auto" w:fill="FFFFFF"/>
+        <w:spacing w:before="0" w:beforeAutospacing="0" w:after="0" w:afterAutospacing="0" w:line="390" w:lineRule="atLeast"/>
+        <w:ind w:firstLine="480"/>
+        <w:rPr>
+          <w:rFonts w:ascii="宋体" w:hAnsi="宋体"/>
+          <w:color w:val="4F81BD"/>
+          <w:sz w:val="21"/>
+          <w:szCs w:val="21"/>
+        </w:rPr>
+      </w:pPr>
+      <w:r>
+        <w:rPr>
+          <w:rFonts w:ascii="宋体" w:hAnsi="宋体"/>
+          <w:color w:val="4F81BD"/>
+          <w:sz w:val="21"/>
+          <w:szCs w:val="21"/>
+        </w:rPr>
+        <w:t>我没有出过庭，不知道实践中是怎么操作的，我猜如果护理的家属是企业职工，那直接那企业的假条来就可以吧。如果是农民或者个体户，医院是不是有陪床的记录，医院的诊断证明上是不是有“需要陪护”等，同病房人的证言等来证明一直有人在陪，虽然证明效力都不高，不过还是可以准备，说不准法院就会认。</w:t>
+      </w:r>
+    </w:p>
+    <w:p>
+      <w:pPr>
+        <w:pStyle w:val="a3"/>
+        <w:shd w:val="clear" w:color="auto" w:fill="FFFFFF"/>
+        <w:spacing w:before="0" w:beforeAutospacing="0" w:after="0" w:afterAutospacing="0" w:line="390" w:lineRule="atLeast"/>
+        <w:ind w:firstLine="480"/>
+        <w:rPr>
+          <w:rFonts w:ascii="宋体" w:hAnsi="宋体"/>
+          <w:color w:val="4F81BD"/>
+          <w:sz w:val="21"/>
+          <w:szCs w:val="21"/>
+        </w:rPr>
+      </w:pPr>
+      <w:r>
+        <w:rPr>
+          <w:rFonts w:ascii="宋体" w:hAnsi="宋体"/>
+          <w:color w:val="4F81BD"/>
+          <w:sz w:val="21"/>
+          <w:szCs w:val="21"/>
+        </w:rPr>
+        <w:lastRenderedPageBreak/>
+        <w:t>其他注意事项，就是记得我们的法律依据，不要和对方在法庭上吵，要有理有据，对方可能会举很多事实来混淆，不要太纠结于他的那些不相干的事实，我们的事实和法律一结合比他的胡搅蛮缠要有说服力的多。</w:t>
+      </w:r>
+    </w:p>
+    <w:p>
+      <w:pPr>
+        <w:pStyle w:val="a3"/>
+        <w:shd w:val="clear" w:color="auto" w:fill="FFFFFF"/>
+        <w:spacing w:before="0" w:beforeAutospacing="0" w:after="0" w:afterAutospacing="0" w:line="390" w:lineRule="atLeast"/>
+        <w:ind w:firstLine="480"/>
+        <w:rPr>
+          <w:rFonts w:ascii="宋体" w:hAnsi="宋体"/>
+          <w:color w:val="4F81BD"/>
+          <w:sz w:val="21"/>
+          <w:szCs w:val="21"/>
+        </w:rPr>
+      </w:pPr>
+      <w:r>
+        <w:rPr>
+          <w:rFonts w:ascii="宋体" w:hAnsi="宋体"/>
+          <w:color w:val="4F81BD"/>
+          <w:sz w:val="21"/>
+          <w:szCs w:val="21"/>
+        </w:rPr>
+        <w:t>如果对方提合同的第六条，可以跟法院提这一条应该是无效的，具体就是合同法的第三十九条。</w:t>
+      </w:r>
+    </w:p>
+    <w:p>
+      <w:pPr>
+        <w:rPr>
           <w:rFonts w:hint="eastAsia"/>
         </w:rPr>
       </w:pPr>
       <w:r>
         <w:rPr>
-          <w:rFonts w:ascii="宋体" w:hAnsi="宋体" w:hint="eastAsia"/>
-          <w:color w:val="333333"/>
-          <w:sz w:val="21"/>
-          <w:szCs w:val="21"/>
-        </w:rPr>
-        <w:t>④起诉人亲属与被起诉人协调时的录音，证明被起诉人承认起诉人是在托老所期间摔倒受伤的；</w:t>
-      </w:r>
+          <w:rFonts w:ascii="宋体" w:hAnsi="宋体"/>
+          <w:color w:val="4F81BD"/>
+          <w:sz w:val="21"/>
+          <w:szCs w:val="21"/>
+        </w:rPr>
+        <w:t>律师怎么也比我们这些实践经验较少的人强，有事还是多去咨询他们吧。</w:t>
+      </w:r>
+      <w:bookmarkStart w:id="0" w:name="_GoBack"/>
+      <w:bookmarkEnd w:id="0"/>
     </w:p>
     <w:sectPr>
       <w:pgSz w:w="12240" w:h="15840"/>
@@ -840,6 +990,56 @@
     </w:sectPr>
   </w:body>
 </w:document>
+</file>
+
+<file path=word/endnotes.xml><?xml version="1.0" encoding="utf-8"?>
+<w:endnotes xmlns:wpc="http://schemas.microsoft.com/office/word/2010/wordprocessingCanvas" xmlns:mc="http://schemas.openxmlformats.org/markup-compatibility/2006" xmlns:o="urn:schemas-microsoft-com:office:office" xmlns:r="http://schemas.openxmlformats.org/officeDocument/2006/relationships" xmlns:m="http://schemas.openxmlformats.org/officeDocument/2006/math" xmlns:v="urn:schemas-microsoft-com:vml" xmlns:wp14="http://schemas.microsoft.com/office/word/2010/wordprocessingDrawing" xmlns:wp="http://schemas.openxmlformats.org/drawingml/2006/wordprocessingDrawing" xmlns:w10="urn:schemas-microsoft-com:office:word" xmlns:w="http://schemas.openxmlformats.org/wordprocessingml/2006/main" xmlns:w14="http://schemas.microsoft.com/office/word/2010/wordml" xmlns:w15="http://schemas.microsoft.com/office/word/2012/wordml" xmlns:wpg="http://schemas.microsoft.com/office/word/2010/wordprocessingGroup" xmlns:wpi="http://schemas.microsoft.com/office/word/2010/wordprocessingInk" xmlns:wne="http://schemas.microsoft.com/office/word/2006/wordml" xmlns:wps="http://schemas.microsoft.com/office/word/2010/wordprocessingShape" mc:Ignorable="w14 w15 wp14">
+  <w:endnote w:type="separator" w:id="-1">
+    <w:p>
+      <w:pPr>
+        <w:spacing w:after="0" w:line="240" w:lineRule="auto"/>
+      </w:pPr>
+      <w:r>
+        <w:separator/>
+      </w:r>
+    </w:p>
+  </w:endnote>
+  <w:endnote w:type="continuationSeparator" w:id="0">
+    <w:p>
+      <w:pPr>
+        <w:spacing w:after="0" w:line="240" w:lineRule="auto"/>
+      </w:pPr>
+      <w:r>
+        <w:continuationSeparator/>
+      </w:r>
+    </w:p>
+  </w:endnote>
+</w:endnotes>
+</file>
+
+<file path=word/footnotes.xml><?xml version="1.0" encoding="utf-8"?>
+<w:footnotes xmlns:wpc="http://schemas.microsoft.com/office/word/2010/wordprocessingCanvas" xmlns:mc="http://schemas.openxmlformats.org/markup-compatibility/2006" xmlns:o="urn:schemas-microsoft-com:office:office" xmlns:r="http://schemas.openxmlformats.org/officeDocument/2006/relationships" xmlns:m="http://schemas.openxmlformats.org/officeDocument/2006/math" xmlns:v="urn:schemas-microsoft-com:vml" xmlns:wp14="http://schemas.microsoft.com/office/word/2010/wordprocessingDrawing" xmlns:wp="http://schemas.openxmlformats.org/drawingml/2006/wordprocessingDrawing" xmlns:w10="urn:schemas-microsoft-com:office:word" xmlns:w="http://schemas.openxmlformats.org/wordprocessingml/2006/main" xmlns:w14="http://schemas.microsoft.com/office/word/2010/wordml" xmlns:w15="http://schemas.microsoft.com/office/word/2012/wordml" xmlns:wpg="http://schemas.microsoft.com/office/word/2010/wordprocessingGroup" xmlns:wpi="http://schemas.microsoft.com/office/word/2010/wordprocessingInk" xmlns:wne="http://schemas.microsoft.com/office/word/2006/wordml" xmlns:wps="http://schemas.microsoft.com/office/word/2010/wordprocessingShape" mc:Ignorable="w14 w15 wp14">
+  <w:footnote w:type="separator" w:id="-1">
+    <w:p>
+      <w:pPr>
+        <w:spacing w:after="0" w:line="240" w:lineRule="auto"/>
+      </w:pPr>
+      <w:r>
+        <w:separator/>
+      </w:r>
+    </w:p>
+  </w:footnote>
+  <w:footnote w:type="continuationSeparator" w:id="0">
+    <w:p>
+      <w:pPr>
+        <w:spacing w:after="0" w:line="240" w:lineRule="auto"/>
+      </w:pPr>
+      <w:r>
+        <w:continuationSeparator/>
+      </w:r>
+    </w:p>
+  </w:footnote>
+</w:footnotes>
 </file>
 
 <file path=word/numbering.xml><?xml version="1.0" encoding="utf-8"?>
@@ -1514,6 +1714,50 @@
       <w:szCs w:val="24"/>
     </w:rPr>
   </w:style>
+  <w:style w:type="paragraph" w:styleId="a4">
+    <w:name w:val="header"/>
+    <w:basedOn w:val="a"/>
+    <w:link w:val="Char"/>
+    <w:uiPriority w:val="99"/>
+    <w:unhideWhenUsed/>
+    <w:rsid w:val="00980C16"/>
+    <w:pPr>
+      <w:tabs>
+        <w:tab w:val="center" w:pos="4320"/>
+        <w:tab w:val="right" w:pos="8640"/>
+      </w:tabs>
+      <w:spacing w:after="0" w:line="240" w:lineRule="auto"/>
+    </w:pPr>
+  </w:style>
+  <w:style w:type="character" w:customStyle="1" w:styleId="Char">
+    <w:name w:val="页眉 Char"/>
+    <w:basedOn w:val="a0"/>
+    <w:link w:val="a4"/>
+    <w:uiPriority w:val="99"/>
+    <w:rsid w:val="00980C16"/>
+  </w:style>
+  <w:style w:type="paragraph" w:styleId="a5">
+    <w:name w:val="footer"/>
+    <w:basedOn w:val="a"/>
+    <w:link w:val="Char0"/>
+    <w:uiPriority w:val="99"/>
+    <w:unhideWhenUsed/>
+    <w:rsid w:val="00980C16"/>
+    <w:pPr>
+      <w:tabs>
+        <w:tab w:val="center" w:pos="4320"/>
+        <w:tab w:val="right" w:pos="8640"/>
+      </w:tabs>
+      <w:spacing w:after="0" w:line="240" w:lineRule="auto"/>
+    </w:pPr>
+  </w:style>
+  <w:style w:type="character" w:customStyle="1" w:styleId="Char0">
+    <w:name w:val="页脚 Char"/>
+    <w:basedOn w:val="a0"/>
+    <w:link w:val="a5"/>
+    <w:uiPriority w:val="99"/>
+    <w:rsid w:val="00980C16"/>
+  </w:style>
 </w:styles>
 </file>
 

</xml_diff>

<commit_message>
doing some changes, and making the certification. 2015.10.31
</commit_message>
<xml_diff>
--- a/养老院纠纷庭审理由辩述.docx
+++ b/养老院纠纷庭审理由辩述.docx
@@ -36,36 +36,731 @@
     </w:p>
     <w:p/>
     <w:p>
+      <w:r>
+        <w:rPr>
+          <w:rFonts w:hint="eastAsia"/>
+        </w:rPr>
+        <w:t>费用计算</w:t>
+      </w:r>
+      <w:r>
+        <w:t>说明：</w:t>
+      </w:r>
+    </w:p>
+    <w:p>
+      <w:pPr>
+        <w:pStyle w:val="a6"/>
+        <w:numPr>
+          <w:ilvl w:val="0"/>
+          <w:numId w:val="3"/>
+        </w:numPr>
+      </w:pPr>
+      <w:r>
+        <w:rPr>
+          <w:rFonts w:hint="eastAsia"/>
+        </w:rPr>
+        <w:t>全部医疗</w:t>
+      </w:r>
+      <w:r>
+        <w:t>费用</w:t>
+      </w:r>
+      <w:r>
+        <w:rPr>
+          <w:rFonts w:hint="eastAsia"/>
+        </w:rPr>
+        <w:t>2713</w:t>
+      </w:r>
+      <w:r>
+        <w:rPr>
+          <w:rFonts w:hint="eastAsia"/>
+        </w:rPr>
+        <w:t>元</w:t>
+      </w:r>
+      <w:r>
+        <w:t>，</w:t>
+      </w:r>
+      <w:r>
+        <w:rPr>
+          <w:rFonts w:hint="eastAsia"/>
+        </w:rPr>
+        <w:t>适用</w:t>
+      </w:r>
+      <w:r>
+        <w:rPr>
+          <w:rFonts w:hint="eastAsia"/>
+        </w:rPr>
+        <w:t>《</w:t>
+      </w:r>
+      <w:r>
+        <w:t>最高人民法院关于审理人身损害赔偿案件适用法律若干问题的解</w:t>
+      </w:r>
+      <w:r>
+        <w:rPr>
+          <w:rFonts w:hint="eastAsia"/>
+        </w:rPr>
+        <w:t>释</w:t>
+      </w:r>
+      <w:r>
+        <w:rPr>
+          <w:rFonts w:hint="eastAsia"/>
+        </w:rPr>
+        <w:t>》第</w:t>
+      </w:r>
+      <w:r>
+        <w:t>十七条</w:t>
+      </w:r>
+      <w:r>
+        <w:rPr>
+          <w:rFonts w:hint="eastAsia"/>
+        </w:rPr>
+        <w:t>规定</w:t>
+      </w:r>
+      <w:r>
+        <w:t>，</w:t>
+      </w:r>
+      <w:r>
+        <w:t>有详细发票为证；</w:t>
+      </w:r>
+    </w:p>
+    <w:p>
+      <w:pPr>
+        <w:pStyle w:val="a6"/>
+        <w:numPr>
+          <w:ilvl w:val="0"/>
+          <w:numId w:val="3"/>
+        </w:numPr>
+      </w:pPr>
+      <w:r>
+        <w:rPr>
+          <w:rFonts w:hint="eastAsia"/>
+        </w:rPr>
+        <w:t>交通</w:t>
+      </w:r>
+      <w:r>
+        <w:t>费未开具发票，</w:t>
+      </w:r>
+      <w:r>
+        <w:rPr>
+          <w:rFonts w:hint="eastAsia"/>
+        </w:rPr>
+        <w:t>未</w:t>
+      </w:r>
+      <w:r>
+        <w:t>予追究；</w:t>
+      </w:r>
+    </w:p>
+    <w:p>
+      <w:pPr>
+        <w:pStyle w:val="a6"/>
+        <w:numPr>
+          <w:ilvl w:val="0"/>
+          <w:numId w:val="3"/>
+        </w:numPr>
+      </w:pPr>
+      <w:r>
+        <w:rPr>
+          <w:rFonts w:hint="eastAsia"/>
+        </w:rPr>
+        <w:t>精神</w:t>
+      </w:r>
+      <w:r>
+        <w:t>损失赔偿费，按</w:t>
+      </w:r>
+      <w:r>
+        <w:rPr>
+          <w:rFonts w:hint="eastAsia"/>
+        </w:rPr>
+        <w:t>《</w:t>
+      </w:r>
+      <w:r>
+        <w:t>最高人民法院关于确定民事侵权精神损害赔偿责任若干问题的解</w:t>
+      </w:r>
+      <w:r>
+        <w:rPr>
+          <w:rFonts w:hint="eastAsia"/>
+        </w:rPr>
+        <w:t>释</w:t>
+      </w:r>
+      <w:r>
+        <w:rPr>
+          <w:rFonts w:hint="eastAsia"/>
+        </w:rPr>
+        <w:t>》的</w:t>
+      </w:r>
+      <w:r>
+        <w:t>规定，</w:t>
+      </w:r>
+      <w:r>
+        <w:rPr>
+          <w:rFonts w:hint="eastAsia"/>
+        </w:rPr>
+        <w:t>需要</w:t>
+      </w:r>
+      <w:r>
+        <w:t>赔偿</w:t>
+      </w:r>
+      <w:r>
+        <w:rPr>
+          <w:rFonts w:hint="eastAsia"/>
+        </w:rPr>
+        <w:t>残疾</w:t>
+      </w:r>
+      <w:r>
+        <w:t>赔偿金，</w:t>
+      </w:r>
+      <w:r>
+        <w:rPr>
+          <w:rFonts w:hint="eastAsia"/>
+        </w:rPr>
+        <w:t>要求</w:t>
+      </w:r>
+      <w:r>
+        <w:t>确定为</w:t>
+      </w:r>
+      <w:r>
+        <w:rPr>
+          <w:rFonts w:hint="eastAsia"/>
+        </w:rPr>
+        <w:t>2000</w:t>
+      </w:r>
+      <w:r>
+        <w:rPr>
+          <w:rFonts w:hint="eastAsia"/>
+        </w:rPr>
+        <w:t>元</w:t>
+      </w:r>
+      <w:r>
+        <w:t>；</w:t>
+      </w:r>
+    </w:p>
+    <w:p>
+      <w:pPr>
+        <w:pStyle w:val="a6"/>
+        <w:numPr>
+          <w:ilvl w:val="0"/>
+          <w:numId w:val="3"/>
+        </w:numPr>
+      </w:pPr>
+      <w:r>
+        <w:rPr>
+          <w:rFonts w:hint="eastAsia"/>
+        </w:rPr>
+        <w:t>护理</w:t>
+      </w:r>
+      <w:r>
+        <w:t>费赔偿，按照</w:t>
+      </w:r>
+      <w:r>
+        <w:rPr>
+          <w:rFonts w:hint="eastAsia"/>
+        </w:rPr>
+        <w:t>《</w:t>
+      </w:r>
+      <w:r>
+        <w:t>最高人民法院关于审理人身损害赔偿案件适用法律若干问题的解</w:t>
+      </w:r>
+      <w:r>
+        <w:rPr>
+          <w:rFonts w:hint="eastAsia"/>
+        </w:rPr>
+        <w:t>释</w:t>
+      </w:r>
+      <w:r>
+        <w:rPr>
+          <w:rFonts w:hint="eastAsia"/>
+        </w:rPr>
+        <w:t>》</w:t>
+      </w:r>
+      <w:r>
+        <w:t>的</w:t>
+      </w:r>
+      <w:r>
+        <w:rPr>
+          <w:rFonts w:hint="eastAsia"/>
+        </w:rPr>
+        <w:t>第</w:t>
+      </w:r>
+      <w:r>
+        <w:t>二十一条</w:t>
+      </w:r>
+      <w:r>
+        <w:t>规定，</w:t>
+      </w:r>
+      <w:r>
+        <w:rPr>
+          <w:rFonts w:hint="eastAsia"/>
+        </w:rPr>
+        <w:t>护理期限应计算至受害人恢复生活自理能力时止。受害人因残疾不能恢复生活自理能力的，可以根据其年龄、健康状况等因素确定合理的护理期限，但最长不超过二十年。</w:t>
+      </w:r>
+      <w:r>
+        <w:rPr>
+          <w:rFonts w:hint="eastAsia"/>
+        </w:rPr>
+        <w:t>要求</w:t>
+      </w:r>
+      <w:r>
+        <w:t>护理期限</w:t>
+      </w:r>
+      <w:r>
+        <w:rPr>
+          <w:rFonts w:hint="eastAsia"/>
+        </w:rPr>
+        <w:t>至少</w:t>
+      </w:r>
+      <w:r>
+        <w:t>为</w:t>
+      </w:r>
+      <w:r>
+        <w:rPr>
+          <w:rFonts w:hint="eastAsia"/>
+        </w:rPr>
+        <w:t>5</w:t>
+      </w:r>
+      <w:r>
+        <w:rPr>
+          <w:rFonts w:hint="eastAsia"/>
+        </w:rPr>
+        <w:t>年即</w:t>
+      </w:r>
+      <w:r>
+        <w:rPr>
+          <w:rFonts w:hint="eastAsia"/>
+        </w:rPr>
+        <w:t>60</w:t>
+      </w:r>
+      <w:r>
+        <w:rPr>
+          <w:rFonts w:hint="eastAsia"/>
+        </w:rPr>
+        <w:t>个</w:t>
+      </w:r>
+      <w:r>
+        <w:t>月，</w:t>
+      </w:r>
+      <w:r>
+        <w:rPr>
+          <w:rFonts w:hint="eastAsia"/>
+        </w:rPr>
+        <w:t>护理</w:t>
+      </w:r>
+      <w:r>
+        <w:t>标准按</w:t>
+      </w:r>
+      <w:r>
+        <w:rPr>
+          <w:rFonts w:hint="eastAsia"/>
+        </w:rPr>
+        <w:t>《工伤</w:t>
+      </w:r>
+      <w:r>
+        <w:t>保险条例》</w:t>
+      </w:r>
+      <w:r>
+        <w:rPr>
+          <w:rFonts w:hint="eastAsia"/>
+        </w:rPr>
+        <w:t>第</w:t>
+      </w:r>
+      <w:r>
+        <w:t>三十四条规定，</w:t>
+      </w:r>
+      <w:r>
+        <w:rPr>
+          <w:rFonts w:hint="eastAsia"/>
+        </w:rPr>
+        <w:t>按</w:t>
+      </w:r>
+      <w:r>
+        <w:t>马鞍山</w:t>
+      </w:r>
+      <w:r>
+        <w:t>上年度职工月平均工资的</w:t>
+      </w:r>
+      <w:r>
+        <w:t>50%</w:t>
+      </w:r>
+      <w:r>
+        <w:rPr>
+          <w:rFonts w:hint="eastAsia"/>
+        </w:rPr>
+        <w:t>计算</w:t>
+      </w:r>
+      <w:r>
+        <w:t>，马鞍山市上一年度</w:t>
+      </w:r>
+      <w:r>
+        <w:rPr>
+          <w:rFonts w:hint="eastAsia"/>
+        </w:rPr>
+        <w:t>（</w:t>
+      </w:r>
+      <w:hyperlink r:id="rId7" w:history="1">
+        <w:r>
+          <w:rPr>
+            <w:rStyle w:val="a7"/>
+          </w:rPr>
+          <w:t>http://www.jianghuairc.com/maanshan/salary/</w:t>
+        </w:r>
+      </w:hyperlink>
+      <w:r>
+        <w:rPr>
+          <w:rFonts w:hint="eastAsia"/>
+        </w:rPr>
+        <w:t>）</w:t>
+      </w:r>
+      <w:r>
+        <w:t>职工平均工</w:t>
+      </w:r>
+      <w:r>
+        <w:rPr>
+          <w:rFonts w:hint="eastAsia"/>
+        </w:rPr>
+        <w:t>资</w:t>
+      </w:r>
+      <w:r>
+        <w:t>标准为</w:t>
+      </w:r>
+      <w:r>
+        <w:rPr>
+          <w:rFonts w:hint="eastAsia"/>
+        </w:rPr>
+        <w:t>4750</w:t>
+      </w:r>
+      <w:r>
+        <w:rPr>
+          <w:rFonts w:hint="eastAsia"/>
+        </w:rPr>
+        <w:t>，</w:t>
+      </w:r>
+      <w:r>
+        <w:t>由此计算为</w:t>
+      </w:r>
+      <w:r>
+        <w:rPr>
+          <w:rFonts w:hint="eastAsia"/>
+        </w:rPr>
+        <w:t>85500</w:t>
+      </w:r>
+      <w:r>
+        <w:rPr>
+          <w:rFonts w:hint="eastAsia"/>
+        </w:rPr>
+        <w:t>元</w:t>
+      </w:r>
+      <w:r>
+        <w:t>。</w:t>
+      </w:r>
+    </w:p>
+    <w:p>
+      <w:pPr>
+        <w:pStyle w:val="a6"/>
+        <w:numPr>
+          <w:ilvl w:val="0"/>
+          <w:numId w:val="3"/>
+        </w:numPr>
+      </w:pPr>
+      <w:r>
+        <w:rPr>
+          <w:rFonts w:hint="eastAsia"/>
+        </w:rPr>
+        <w:t>护理费</w:t>
+      </w:r>
+      <w:r>
+        <w:t>包括</w:t>
+      </w:r>
+      <w:r>
+        <w:rPr>
+          <w:color w:val="FF0000"/>
+        </w:rPr>
+        <w:t>康复费</w:t>
+      </w:r>
+      <w:r>
+        <w:rPr>
+          <w:rFonts w:hint="eastAsia"/>
+        </w:rPr>
+        <w:t>、</w:t>
+      </w:r>
+      <w:r>
+        <w:rPr>
+          <w:color w:val="FF0000"/>
+        </w:rPr>
+        <w:t>后续</w:t>
+      </w:r>
+      <w:r>
+        <w:rPr>
+          <w:rFonts w:hint="eastAsia"/>
+          <w:color w:val="FF0000"/>
+        </w:rPr>
+        <w:t>治疗</w:t>
+      </w:r>
+      <w:r>
+        <w:rPr>
+          <w:color w:val="FF0000"/>
+        </w:rPr>
+        <w:t>费</w:t>
+      </w:r>
+      <w:r>
+        <w:t>的法律依据是</w:t>
+      </w:r>
+      <w:r>
+        <w:rPr>
+          <w:rFonts w:hint="eastAsia"/>
+        </w:rPr>
+        <w:t>《</w:t>
+      </w:r>
+      <w:r>
+        <w:t>最高人民法院关于审理人身损害赔偿案件适用法律若干问题的解</w:t>
+      </w:r>
+      <w:r>
+        <w:rPr>
+          <w:rFonts w:hint="eastAsia"/>
+        </w:rPr>
+        <w:t>释</w:t>
+      </w:r>
+      <w:r>
+        <w:rPr>
+          <w:rFonts w:hint="eastAsia"/>
+        </w:rPr>
+        <w:t>》</w:t>
+      </w:r>
+      <w:r>
+        <w:rPr>
+          <w:rFonts w:hint="eastAsia"/>
+        </w:rPr>
+        <w:t>第</w:t>
+      </w:r>
+      <w:r>
+        <w:t>十七条。里边</w:t>
+      </w:r>
+      <w:r>
+        <w:rPr>
+          <w:rFonts w:hint="eastAsia"/>
+        </w:rPr>
+        <w:t>还</w:t>
+      </w:r>
+      <w:r>
+        <w:t>包括</w:t>
+      </w:r>
+      <w:hyperlink r:id="rId8" w:tgtFrame="_blank" w:history="1">
+        <w:r>
+          <w:rPr>
+            <w:rFonts w:hint="eastAsia"/>
+            <w:color w:val="FF0000"/>
+          </w:rPr>
+          <w:t>残疾辅助器具费</w:t>
+        </w:r>
+      </w:hyperlink>
+      <w:r>
+        <w:rPr>
+          <w:rFonts w:hint="eastAsia"/>
+        </w:rPr>
+        <w:t>、</w:t>
+      </w:r>
+      <w:hyperlink r:id="rId9" w:tgtFrame="_blank" w:history="1">
+        <w:r>
+          <w:rPr>
+            <w:rFonts w:hint="eastAsia"/>
+            <w:color w:val="FF0000"/>
+          </w:rPr>
+          <w:t>被扶养人生活费</w:t>
+        </w:r>
+      </w:hyperlink>
+      <w:r>
+        <w:rPr>
+          <w:rFonts w:hint="eastAsia"/>
+          <w:color w:val="FF0000"/>
+        </w:rPr>
+        <w:t>，</w:t>
+      </w:r>
+      <w:r>
+        <w:rPr>
+          <w:rFonts w:hint="eastAsia"/>
+        </w:rPr>
+        <w:t>以</w:t>
+      </w:r>
+      <w:r>
+        <w:t>及</w:t>
+      </w:r>
+      <w:r>
+        <w:rPr>
+          <w:color w:val="FF0000"/>
+        </w:rPr>
+        <w:t>交通费</w:t>
+      </w:r>
+      <w:r>
+        <w:rPr>
+          <w:rFonts w:hint="eastAsia"/>
+        </w:rPr>
+        <w:t>、</w:t>
+      </w:r>
+      <w:r>
+        <w:rPr>
+          <w:color w:val="FF0000"/>
+        </w:rPr>
+        <w:t>营养费</w:t>
+      </w:r>
+      <w:r>
+        <w:t>等</w:t>
+      </w:r>
+      <w:r>
+        <w:rPr>
+          <w:rFonts w:hint="eastAsia"/>
+        </w:rPr>
+        <w:t>依据</w:t>
+      </w:r>
+      <w:r>
+        <w:t>。</w:t>
+      </w:r>
+    </w:p>
+    <w:p>
+      <w:pPr>
+        <w:pStyle w:val="a6"/>
+        <w:numPr>
+          <w:ilvl w:val="0"/>
+          <w:numId w:val="3"/>
+        </w:numPr>
+        <w:rPr>
+          <w:rFonts w:hint="eastAsia"/>
+        </w:rPr>
+      </w:pPr>
+      <w:r>
+        <w:rPr>
+          <w:rFonts w:hint="eastAsia"/>
+        </w:rPr>
+        <w:t>残疾赔偿</w:t>
+      </w:r>
+      <w:r>
+        <w:t>金</w:t>
+      </w:r>
+      <w:r>
+        <w:rPr>
+          <w:rFonts w:hint="eastAsia"/>
+        </w:rPr>
+        <w:t>按照</w:t>
+      </w:r>
+      <w:r>
+        <w:rPr>
+          <w:rFonts w:hint="eastAsia"/>
+        </w:rPr>
+        <w:t>《</w:t>
+      </w:r>
+      <w:r>
+        <w:t>最高人民法院关于审理人身损害赔偿案件适用法律若干问题的解</w:t>
+      </w:r>
+      <w:r>
+        <w:rPr>
+          <w:rFonts w:hint="eastAsia"/>
+        </w:rPr>
+        <w:t>释</w:t>
+      </w:r>
+      <w:r>
+        <w:rPr>
+          <w:rFonts w:hint="eastAsia"/>
+        </w:rPr>
+        <w:t>》</w:t>
+      </w:r>
+      <w:r>
+        <w:t>的</w:t>
+      </w:r>
+      <w:r>
+        <w:rPr>
+          <w:rFonts w:hint="eastAsia"/>
+        </w:rPr>
+        <w:t>第</w:t>
+      </w:r>
+      <w:r>
+        <w:t>二十</w:t>
+      </w:r>
+      <w:r>
+        <w:rPr>
+          <w:rFonts w:hint="eastAsia"/>
+        </w:rPr>
+        <w:t>五</w:t>
+      </w:r>
+      <w:r>
+        <w:t>条</w:t>
+      </w:r>
+      <w:r>
+        <w:rPr>
+          <w:rFonts w:hint="eastAsia"/>
+        </w:rPr>
+        <w:t>规定</w:t>
+      </w:r>
+      <w:r>
+        <w:t>，</w:t>
+      </w:r>
+      <w:r>
+        <w:rPr>
+          <w:rFonts w:hint="eastAsia"/>
+        </w:rPr>
+        <w:t>和</w:t>
+      </w:r>
+      <w:r>
+        <w:t>县</w:t>
+      </w:r>
+      <w:r>
+        <w:rPr>
+          <w:rFonts w:hint="eastAsia"/>
+        </w:rPr>
+        <w:t>农村居民人均纯收入</w:t>
+      </w:r>
+      <w:r>
+        <w:rPr>
+          <w:rFonts w:hint="eastAsia"/>
+        </w:rPr>
+        <w:t>6918</w:t>
+      </w:r>
+      <w:r>
+        <w:rPr>
+          <w:rFonts w:hint="eastAsia"/>
+        </w:rPr>
+        <w:t>元</w:t>
+      </w:r>
+      <w:r>
+        <w:t>，</w:t>
+      </w:r>
+      <w:r>
+        <w:rPr>
+          <w:rFonts w:hint="eastAsia"/>
+        </w:rPr>
+        <w:t>期限</w:t>
+      </w:r>
+      <w:r>
+        <w:t>为五年，合计</w:t>
+      </w:r>
+      <w:r>
+        <w:rPr>
+          <w:rFonts w:hint="eastAsia"/>
+        </w:rPr>
+        <w:t>3459</w:t>
+      </w:r>
+      <w:r>
+        <w:t>0</w:t>
+      </w:r>
+      <w:r>
+        <w:rPr>
+          <w:rFonts w:hint="eastAsia"/>
+        </w:rPr>
+        <w:t>元</w:t>
+      </w:r>
+      <w:r>
+        <w:t>。</w:t>
+      </w:r>
+      <w:bookmarkStart w:id="0" w:name="_GoBack"/>
+      <w:bookmarkEnd w:id="0"/>
+    </w:p>
+    <w:p>
       <w:pPr>
         <w:pStyle w:val="a3"/>
         <w:shd w:val="clear" w:color="auto" w:fill="FFFFFF"/>
         <w:spacing w:before="0" w:beforeAutospacing="0" w:after="0" w:afterAutospacing="0" w:line="390" w:lineRule="atLeast"/>
         <w:ind w:right="420" w:firstLine="480"/>
-        <w:rPr>
-          <w:rFonts w:ascii="宋体"/>
-          <w:color w:val="FF0000"/>
-          <w:sz w:val="21"/>
-          <w:szCs w:val="21"/>
-        </w:rPr>
-      </w:pPr>
-      <w:r>
-        <w:rPr>
-          <w:rFonts w:ascii="宋体" w:hAnsi="宋体" w:hint="eastAsia"/>
-          <w:color w:val="FF0000"/>
-          <w:sz w:val="21"/>
-          <w:szCs w:val="21"/>
-        </w:rPr>
-        <w:t>（提示：</w:t>
-      </w:r>
-      <w:r>
         <w:rPr>
           <w:rFonts w:ascii="宋体" w:hAnsi="宋体"/>
           <w:color w:val="FF0000"/>
           <w:sz w:val="21"/>
           <w:szCs w:val="21"/>
         </w:rPr>
-        <w:t>1</w:t>
-      </w:r>
+      </w:pPr>
       <w:r>
         <w:rPr>
           <w:rFonts w:ascii="宋体" w:hAnsi="宋体" w:hint="eastAsia"/>
@@ -73,7 +768,7 @@
           <w:sz w:val="21"/>
           <w:szCs w:val="21"/>
         </w:rPr>
-        <w:t>、此类案件中的律师费法院通常不予支持的，所以是否主张请考虑；</w:t>
+        <w:t>（提示：</w:t>
       </w:r>
       <w:r>
         <w:rPr>
@@ -82,7 +777,7 @@
           <w:sz w:val="21"/>
           <w:szCs w:val="21"/>
         </w:rPr>
-        <w:t>2</w:t>
+        <w:t>1</w:t>
       </w:r>
       <w:r>
         <w:rPr>
@@ -91,7 +786,7 @@
           <w:sz w:val="21"/>
           <w:szCs w:val="21"/>
         </w:rPr>
-        <w:t>、家属误工费也属于护理费的一部分，但证据要求不同，须有误工扣工资证明；</w:t>
+        <w:t>、此类案件中的律师费法院通常不予支持的，所以是否主张请考虑；</w:t>
       </w:r>
       <w:r>
         <w:rPr>
@@ -100,6 +795,24 @@
           <w:sz w:val="21"/>
           <w:szCs w:val="21"/>
         </w:rPr>
+        <w:t>2</w:t>
+      </w:r>
+      <w:r>
+        <w:rPr>
+          <w:rFonts w:ascii="宋体" w:hAnsi="宋体" w:hint="eastAsia"/>
+          <w:color w:val="FF0000"/>
+          <w:sz w:val="21"/>
+          <w:szCs w:val="21"/>
+        </w:rPr>
+        <w:t>、家属误工费也属于护理费的一部分，但证据要求不同，须有误工扣工资证明；</w:t>
+      </w:r>
+      <w:r>
+        <w:rPr>
+          <w:rFonts w:ascii="宋体" w:hAnsi="宋体"/>
+          <w:color w:val="FF0000"/>
+          <w:sz w:val="21"/>
+          <w:szCs w:val="21"/>
+        </w:rPr>
         <w:t>3</w:t>
       </w:r>
       <w:r>
@@ -119,12 +832,292 @@
         <w:spacing w:before="0" w:beforeAutospacing="0" w:after="0" w:afterAutospacing="0" w:line="390" w:lineRule="atLeast"/>
         <w:ind w:right="420" w:firstLine="480"/>
         <w:rPr>
+          <w:rFonts w:ascii="宋体" w:hint="eastAsia"/>
+          <w:color w:val="FF0000"/>
+          <w:sz w:val="21"/>
+          <w:szCs w:val="21"/>
+        </w:rPr>
+      </w:pPr>
+    </w:p>
+    <w:p>
+      <w:pPr>
+        <w:shd w:val="clear" w:color="auto" w:fill="FFFFFF"/>
+        <w:spacing w:before="100" w:beforeAutospacing="1" w:after="100" w:afterAutospacing="1" w:line="375" w:lineRule="atLeast"/>
+        <w:ind w:firstLine="450"/>
+        <w:rPr>
+          <w:rFonts w:ascii="宋体" w:hAnsi="宋体" w:cs="宋体" w:hint="eastAsia"/>
+          <w:color w:val="2C6DAF"/>
+          <w:sz w:val="21"/>
+          <w:szCs w:val="21"/>
+        </w:rPr>
+      </w:pPr>
+      <w:r>
+        <w:rPr>
+          <w:rFonts w:ascii="宋体" w:hAnsi="宋体" w:cs="宋体" w:hint="eastAsia"/>
+          <w:color w:val="2C6DAF"/>
+          <w:sz w:val="21"/>
+          <w:szCs w:val="21"/>
+        </w:rPr>
+        <w:t>若</w:t>
+      </w:r>
+      <w:r>
+        <w:rPr>
+          <w:rFonts w:ascii="宋体" w:hAnsi="宋体" w:cs="宋体"/>
+          <w:color w:val="2C6DAF"/>
+          <w:sz w:val="21"/>
+          <w:szCs w:val="21"/>
+        </w:rPr>
+        <w:t>被</w:t>
+      </w:r>
+      <w:r>
+        <w:rPr>
+          <w:rFonts w:ascii="宋体" w:hAnsi="宋体" w:cs="宋体" w:hint="eastAsia"/>
+          <w:color w:val="2C6DAF"/>
+          <w:sz w:val="21"/>
+          <w:szCs w:val="21"/>
+        </w:rPr>
+        <w:t>告</w:t>
+      </w:r>
+      <w:r>
+        <w:rPr>
+          <w:rFonts w:ascii="宋体" w:hAnsi="宋体" w:cs="宋体"/>
+          <w:color w:val="2C6DAF"/>
+          <w:sz w:val="21"/>
+          <w:szCs w:val="21"/>
+        </w:rPr>
+        <w:t>以合同</w:t>
+      </w:r>
+      <w:r>
+        <w:rPr>
+          <w:rFonts w:ascii="宋体" w:hAnsi="宋体" w:cs="宋体" w:hint="eastAsia"/>
+          <w:color w:val="2C6DAF"/>
+          <w:sz w:val="21"/>
+          <w:szCs w:val="21"/>
+        </w:rPr>
+        <w:t>第</w:t>
+      </w:r>
+      <w:r>
+        <w:rPr>
+          <w:rFonts w:ascii="宋体" w:hAnsi="宋体" w:cs="宋体"/>
+          <w:color w:val="2C6DAF"/>
+          <w:sz w:val="21"/>
+          <w:szCs w:val="21"/>
+        </w:rPr>
+        <w:t>六条</w:t>
+      </w:r>
+      <w:r>
+        <w:rPr>
+          <w:rFonts w:ascii="宋体" w:hAnsi="宋体" w:cs="宋体" w:hint="eastAsia"/>
+          <w:color w:val="2C6DAF"/>
+          <w:sz w:val="21"/>
+          <w:szCs w:val="21"/>
+        </w:rPr>
+        <w:t>为</w:t>
+      </w:r>
+      <w:r>
+        <w:rPr>
+          <w:rFonts w:ascii="宋体" w:hAnsi="宋体" w:cs="宋体"/>
+          <w:color w:val="2C6DAF"/>
+          <w:sz w:val="21"/>
+          <w:szCs w:val="21"/>
+        </w:rPr>
+        <w:t>辩，</w:t>
+      </w:r>
+      <w:r>
+        <w:rPr>
+          <w:rFonts w:ascii="宋体" w:hAnsi="宋体" w:cs="宋体" w:hint="eastAsia"/>
+          <w:color w:val="2C6DAF"/>
+          <w:sz w:val="21"/>
+          <w:szCs w:val="21"/>
+        </w:rPr>
+        <w:t>可以</w:t>
+      </w:r>
+      <w:r>
+        <w:rPr>
+          <w:rFonts w:ascii="宋体" w:hAnsi="宋体" w:cs="宋体"/>
+          <w:color w:val="2C6DAF"/>
+          <w:sz w:val="21"/>
+          <w:szCs w:val="21"/>
+        </w:rPr>
+        <w:t>《中华人民共和国侵权责任法》</w:t>
+      </w:r>
+      <w:r>
+        <w:rPr>
+          <w:rFonts w:ascii="宋体" w:hAnsi="宋体" w:cs="宋体" w:hint="eastAsia"/>
+          <w:color w:val="2C6DAF"/>
+          <w:sz w:val="21"/>
+          <w:szCs w:val="21"/>
+        </w:rPr>
+        <w:t>第三</w:t>
+      </w:r>
+      <w:r>
+        <w:rPr>
+          <w:rFonts w:ascii="宋体" w:hAnsi="宋体" w:cs="宋体"/>
+          <w:color w:val="2C6DAF"/>
+          <w:sz w:val="21"/>
+          <w:szCs w:val="21"/>
+        </w:rPr>
+        <w:t>十七条</w:t>
+      </w:r>
+      <w:r>
+        <w:rPr>
+          <w:rFonts w:ascii="宋体" w:hAnsi="宋体" w:cs="宋体" w:hint="eastAsia"/>
+          <w:color w:val="2C6DAF"/>
+          <w:sz w:val="21"/>
+          <w:szCs w:val="21"/>
+        </w:rPr>
+        <w:t>规定</w:t>
+      </w:r>
+      <w:r>
+        <w:rPr>
+          <w:rFonts w:ascii="宋体" w:hAnsi="宋体" w:cs="宋体"/>
+          <w:color w:val="2C6DAF"/>
+          <w:sz w:val="21"/>
+          <w:szCs w:val="21"/>
+        </w:rPr>
+        <w:t>以下以下合同法告对方侵权</w:t>
+      </w:r>
+      <w:r>
+        <w:rPr>
+          <w:rFonts w:ascii="宋体" w:hAnsi="宋体" w:cs="宋体" w:hint="eastAsia"/>
+          <w:color w:val="2C6DAF"/>
+          <w:sz w:val="21"/>
+          <w:szCs w:val="21"/>
+        </w:rPr>
+        <w:t>。</w:t>
+      </w:r>
+    </w:p>
+    <w:p>
+      <w:pPr>
+        <w:shd w:val="clear" w:color="auto" w:fill="FFFFFF"/>
+        <w:spacing w:before="100" w:beforeAutospacing="1" w:after="100" w:afterAutospacing="1" w:line="375" w:lineRule="atLeast"/>
+        <w:ind w:firstLine="450"/>
+        <w:rPr>
+          <w:rFonts w:ascii="宋体" w:cs="宋体"/>
+          <w:color w:val="000000"/>
+          <w:sz w:val="21"/>
+          <w:szCs w:val="21"/>
+        </w:rPr>
+      </w:pPr>
+      <w:r>
+        <w:rPr>
+          <w:rFonts w:ascii="宋体" w:hAnsi="宋体" w:cs="宋体" w:hint="eastAsia"/>
+          <w:color w:val="2C6DAF"/>
+          <w:sz w:val="21"/>
+          <w:szCs w:val="21"/>
+        </w:rPr>
+        <w:t>合同法：</w:t>
+      </w:r>
+      <w:r>
+        <w:rPr>
+          <w:rFonts w:ascii="宋体" w:hAnsi="宋体" w:cs="宋体" w:hint="eastAsia"/>
+          <w:color w:val="2C6DAF"/>
+          <w:sz w:val="21"/>
+          <w:szCs w:val="21"/>
+        </w:rPr>
+        <w:t>第三十九条</w:t>
+      </w:r>
+      <w:r>
+        <w:rPr>
+          <w:rFonts w:ascii="宋体" w:hAnsi="宋体" w:cs="宋体" w:hint="eastAsia"/>
+          <w:color w:val="000000"/>
+          <w:sz w:val="21"/>
+          <w:szCs w:val="21"/>
+        </w:rPr>
+        <w:t xml:space="preserve">　采用格式条款订立合同的，提供格式条款的一方应当遵循公平原则确定当事人之间的权利和义务，并采取合理的方式提请对方注意免除或者限制其责任的条款，按照对方的要求，对该条款予以说明。</w:t>
+      </w:r>
+    </w:p>
+    <w:p>
+      <w:pPr>
+        <w:shd w:val="clear" w:color="auto" w:fill="FFFFFF"/>
+        <w:spacing w:before="100" w:beforeAutospacing="1" w:after="100" w:afterAutospacing="1" w:line="375" w:lineRule="atLeast"/>
+        <w:ind w:firstLine="450"/>
+        <w:rPr>
+          <w:rFonts w:ascii="宋体" w:cs="宋体"/>
+          <w:color w:val="000000"/>
+          <w:sz w:val="21"/>
+          <w:szCs w:val="21"/>
+        </w:rPr>
+      </w:pPr>
+      <w:r>
+        <w:rPr>
+          <w:rFonts w:ascii="宋体" w:hAnsi="宋体" w:cs="宋体" w:hint="eastAsia"/>
+          <w:color w:val="000000"/>
+          <w:sz w:val="21"/>
+          <w:szCs w:val="21"/>
+        </w:rPr>
+        <w:t>格式条款是当事人为了重复使用而预先拟定，并在订立合同时未与对方协商的条款。</w:t>
+      </w:r>
+    </w:p>
+    <w:p>
+      <w:pPr>
+        <w:shd w:val="clear" w:color="auto" w:fill="FFFFFF"/>
+        <w:spacing w:before="100" w:beforeAutospacing="1" w:after="100" w:afterAutospacing="1" w:line="375" w:lineRule="atLeast"/>
+        <w:ind w:firstLine="450"/>
+        <w:rPr>
+          <w:rFonts w:ascii="宋体" w:cs="宋体"/>
+          <w:color w:val="000000"/>
+          <w:sz w:val="21"/>
+          <w:szCs w:val="21"/>
+        </w:rPr>
+      </w:pPr>
+      <w:r>
+        <w:rPr>
+          <w:rFonts w:ascii="宋体" w:hAnsi="宋体" w:cs="宋体" w:hint="eastAsia"/>
+          <w:color w:val="2C6DAF"/>
+          <w:sz w:val="21"/>
+          <w:szCs w:val="21"/>
+        </w:rPr>
+        <w:t>第四十条</w:t>
+      </w:r>
+      <w:r>
+        <w:rPr>
+          <w:rFonts w:ascii="宋体" w:hAnsi="宋体" w:cs="宋体" w:hint="eastAsia"/>
+          <w:color w:val="000000"/>
+          <w:sz w:val="21"/>
+          <w:szCs w:val="21"/>
+        </w:rPr>
+        <w:t xml:space="preserve">　格式条款具有本法第五十二条和第五十三条规定情形的，或者提供格式条款一方免除其责任、加重对方责任、排除对方主要权利的，该条款无效。</w:t>
+      </w:r>
+    </w:p>
+    <w:p>
+      <w:pPr>
+        <w:pStyle w:val="a3"/>
+        <w:shd w:val="clear" w:color="auto" w:fill="FFFFFF"/>
+        <w:spacing w:before="0" w:beforeAutospacing="0" w:after="0" w:afterAutospacing="0" w:line="390" w:lineRule="atLeast"/>
+        <w:ind w:right="420" w:firstLine="480"/>
+        <w:rPr>
           <w:rFonts w:ascii="宋体"/>
           <w:color w:val="333333"/>
           <w:sz w:val="21"/>
           <w:szCs w:val="21"/>
         </w:rPr>
       </w:pPr>
+      <w:r>
+        <w:rPr>
+          <w:rFonts w:hint="eastAsia"/>
+        </w:rPr>
+        <w:lastRenderedPageBreak/>
+        <w:t>我们可以认为</w:t>
+      </w:r>
+      <w:r>
+        <w:t>“</w:t>
+      </w:r>
+      <w:r>
+        <w:rPr>
+          <w:rFonts w:hint="eastAsia"/>
+        </w:rPr>
+        <w:t>妥善照顾起诉人的生活起居，使其在托老所期间能够能得到家人般的照顾</w:t>
+      </w:r>
+      <w:r>
+        <w:t>”</w:t>
+      </w:r>
+      <w:r>
+        <w:rPr>
+          <w:rFonts w:hint="eastAsia"/>
+        </w:rPr>
+        <w:t>是托老所的主要合同义务，对方采用格式条款的方式企图免除自己的主要合同义务该合同条款无效，不能成为对方不支付医药费的借口</w:t>
+      </w:r>
     </w:p>
     <w:p>
       <w:pPr>
@@ -509,8 +1502,17 @@
           <w:sz w:val="21"/>
           <w:szCs w:val="21"/>
         </w:rPr>
+        <w:t>按第一种理解，张国兰老人除了眼盲、半痴呆外，并无其他病症，因此不在意外操作范围之内，可以认定养老院未履行责任，看管老人人身安全。按第二种理解，则被起诉人违背了赡养老人、照顾老人的初衷，试问，连最基本的人身安全都不能保证，放任无自理能力的老人发生意外损伤而能不承担任何责任，托老所存在的意义为何？起诉人及其亲属与被起诉人所经营的托老所签订合同的目的就是由被起诉人妥善照顾起诉人的生活，保护起诉人的人身安全是被起诉人应尽的基本的主要的合同义</w:t>
+      </w:r>
+      <w:r>
+        <w:rPr>
+          <w:rFonts w:ascii="宋体" w:hAnsi="宋体" w:hint="eastAsia"/>
+          <w:color w:val="333333"/>
+          <w:sz w:val="21"/>
+          <w:szCs w:val="21"/>
+        </w:rPr>
         <w:lastRenderedPageBreak/>
-        <w:t>按第一种理解，张国兰老人除了眼盲、半痴呆外，并无其他病症，因此不在意外操作范围之内，可以认定养老院未履行责任，看管老人人身安全。按第二种理解，则被起诉人违背了赡养老人、照顾老人的初衷，试问，连最基本的人身安全都不能保证，放任无自理能力的老人发生意外损伤而能不承担任何责任，托老所存在的意义为何？起诉人及其亲属与被起诉人所经营的托老所签订合同的目的就是由被起诉人妥善照顾起诉人的生活，保护起诉人的人身安全是被起诉人应尽的基本的主要的合同义务，被起诉人声称的仅仅在夜间巡逻的时间负有保障起诉人安全的没有合同和法律的依据，依照《中华人民共和国合同法》第一百零七条“</w:t>
+        <w:t>务，被起诉人声称的仅仅在夜间巡逻的时间负有保障起诉人安全的没有合同和法律的依据，依照《中华人民共和国合同法》第一百零七条“</w:t>
       </w:r>
       <w:r>
         <w:rPr>
@@ -937,7 +1939,6 @@
           <w:sz w:val="21"/>
           <w:szCs w:val="21"/>
         </w:rPr>
-        <w:lastRenderedPageBreak/>
         <w:t>其他注意事项，就是记得我们的法律依据，不要和对方在法庭上吵，要有理有据，对方可能会举很多事实来混淆，不要太纠结于他的那些不相干的事实，我们的事实和法律一结合比他的胡搅蛮缠要有说服力的多。</w:t>
       </w:r>
     </w:p>
@@ -965,11 +1966,6 @@
       </w:r>
     </w:p>
     <w:p>
-      <w:pPr>
-        <w:rPr>
-          <w:rFonts w:hint="eastAsia"/>
-        </w:rPr>
-      </w:pPr>
       <w:r>
         <w:rPr>
           <w:rFonts w:ascii="宋体" w:hAnsi="宋体"/>
@@ -979,8 +1975,6 @@
         </w:rPr>
         <w:t>律师怎么也比我们这些实践经验较少的人强，有事还是多去咨询他们吧。</w:t>
       </w:r>
-      <w:bookmarkStart w:id="0" w:name="_GoBack"/>
-      <w:bookmarkEnd w:id="0"/>
     </w:p>
     <w:sectPr>
       <w:pgSz w:w="12240" w:h="15840"/>
@@ -1270,11 +2264,103 @@
       </w:rPr>
     </w:lvl>
   </w:abstractNum>
+  <w:abstractNum w:abstractNumId="2" w15:restartNumberingAfterBreak="0">
+    <w:nsid w:val="6D1C2AD8"/>
+    <w:multiLevelType w:val="hybridMultilevel"/>
+    <w:tmpl w:val="6252810A"/>
+    <w:lvl w:ilvl="0" w:tplc="0409000F">
+      <w:start w:val="1"/>
+      <w:numFmt w:val="decimal"/>
+      <w:lvlText w:val="%1."/>
+      <w:lvlJc w:val="left"/>
+      <w:pPr>
+        <w:ind w:left="720" w:hanging="360"/>
+      </w:pPr>
+      <w:rPr>
+        <w:rFonts w:hint="default"/>
+      </w:rPr>
+    </w:lvl>
+    <w:lvl w:ilvl="1" w:tplc="04090019" w:tentative="1">
+      <w:start w:val="1"/>
+      <w:numFmt w:val="lowerLetter"/>
+      <w:lvlText w:val="%2."/>
+      <w:lvlJc w:val="left"/>
+      <w:pPr>
+        <w:ind w:left="1440" w:hanging="360"/>
+      </w:pPr>
+    </w:lvl>
+    <w:lvl w:ilvl="2" w:tplc="0409001B" w:tentative="1">
+      <w:start w:val="1"/>
+      <w:numFmt w:val="lowerRoman"/>
+      <w:lvlText w:val="%3."/>
+      <w:lvlJc w:val="right"/>
+      <w:pPr>
+        <w:ind w:left="2160" w:hanging="180"/>
+      </w:pPr>
+    </w:lvl>
+    <w:lvl w:ilvl="3" w:tplc="0409000F" w:tentative="1">
+      <w:start w:val="1"/>
+      <w:numFmt w:val="decimal"/>
+      <w:lvlText w:val="%4."/>
+      <w:lvlJc w:val="left"/>
+      <w:pPr>
+        <w:ind w:left="2880" w:hanging="360"/>
+      </w:pPr>
+    </w:lvl>
+    <w:lvl w:ilvl="4" w:tplc="04090019" w:tentative="1">
+      <w:start w:val="1"/>
+      <w:numFmt w:val="lowerLetter"/>
+      <w:lvlText w:val="%5."/>
+      <w:lvlJc w:val="left"/>
+      <w:pPr>
+        <w:ind w:left="3600" w:hanging="360"/>
+      </w:pPr>
+    </w:lvl>
+    <w:lvl w:ilvl="5" w:tplc="0409001B" w:tentative="1">
+      <w:start w:val="1"/>
+      <w:numFmt w:val="lowerRoman"/>
+      <w:lvlText w:val="%6."/>
+      <w:lvlJc w:val="right"/>
+      <w:pPr>
+        <w:ind w:left="4320" w:hanging="180"/>
+      </w:pPr>
+    </w:lvl>
+    <w:lvl w:ilvl="6" w:tplc="0409000F" w:tentative="1">
+      <w:start w:val="1"/>
+      <w:numFmt w:val="decimal"/>
+      <w:lvlText w:val="%7."/>
+      <w:lvlJc w:val="left"/>
+      <w:pPr>
+        <w:ind w:left="5040" w:hanging="360"/>
+      </w:pPr>
+    </w:lvl>
+    <w:lvl w:ilvl="7" w:tplc="04090019" w:tentative="1">
+      <w:start w:val="1"/>
+      <w:numFmt w:val="lowerLetter"/>
+      <w:lvlText w:val="%8."/>
+      <w:lvlJc w:val="left"/>
+      <w:pPr>
+        <w:ind w:left="5760" w:hanging="360"/>
+      </w:pPr>
+    </w:lvl>
+    <w:lvl w:ilvl="8" w:tplc="0409001B" w:tentative="1">
+      <w:start w:val="1"/>
+      <w:numFmt w:val="lowerRoman"/>
+      <w:lvlText w:val="%9."/>
+      <w:lvlJc w:val="right"/>
+      <w:pPr>
+        <w:ind w:left="6480" w:hanging="180"/>
+      </w:pPr>
+    </w:lvl>
+  </w:abstractNum>
   <w:num w:numId="1">
     <w:abstractNumId w:val="1"/>
   </w:num>
   <w:num w:numId="2">
     <w:abstractNumId w:val="0"/>
+  </w:num>
+  <w:num w:numId="3">
+    <w:abstractNumId w:val="2"/>
   </w:num>
 </w:numbering>
 </file>
@@ -1758,6 +2844,28 @@
     <w:uiPriority w:val="99"/>
     <w:rsid w:val="00980C16"/>
   </w:style>
+  <w:style w:type="paragraph" w:styleId="a6">
+    <w:name w:val="List Paragraph"/>
+    <w:basedOn w:val="a"/>
+    <w:uiPriority w:val="34"/>
+    <w:qFormat/>
+    <w:rsid w:val="00C3061E"/>
+    <w:pPr>
+      <w:ind w:left="720"/>
+      <w:contextualSpacing/>
+    </w:pPr>
+  </w:style>
+  <w:style w:type="character" w:styleId="a7">
+    <w:name w:val="Hyperlink"/>
+    <w:basedOn w:val="a0"/>
+    <w:uiPriority w:val="99"/>
+    <w:unhideWhenUsed/>
+    <w:rsid w:val="00C3061E"/>
+    <w:rPr>
+      <w:color w:val="0563C1" w:themeColor="hyperlink"/>
+      <w:u w:val="single"/>
+    </w:rPr>
+  </w:style>
 </w:styles>
 </file>
 

</xml_diff>